<commit_message>
Updated standards, included color codes and new steps AW
Signed-off-by: Peosta Student <pstudent@nicc.local>
</commit_message>
<xml_diff>
--- a/Documentation/ProgrammingSupportAgreedUponStandards.docx
+++ b/Documentation/ProgrammingSupportAgreedUponStandards.docx
@@ -6,6 +6,11 @@
       <w:pPr>
         <w:pStyle w:val="Title"/>
       </w:pPr>
+    </w:p>
+    <w:p>
+      <w:pPr>
+        <w:pStyle w:val="Title"/>
+      </w:pPr>
       <w:r>
         <w:t>Programming Support Agreed-Upon Standards</w:t>
       </w:r>
@@ -51,7 +56,32 @@
         <w:rPr>
           <w:rFonts w:ascii="Consolas" w:hAnsi="Consolas" w:cs="Consolas"/>
         </w:rPr>
-        <w:t>[green]</w:t>
+        <w:t>[green</w:t>
+      </w:r>
+      <w:r>
+        <w:rPr>
+          <w:rFonts w:ascii="Consolas" w:hAnsi="Consolas" w:cs="Consolas"/>
+        </w:rPr>
+        <w:t>(</w:t>
+      </w:r>
+      <w:r>
+        <w:rPr>
+          <w:rFonts w:ascii="Consolas" w:hAnsi="Consolas" w:cs="Consolas"/>
+          <w:color w:val="00B050"/>
+        </w:rPr>
+        <w:t>008800</w:t>
+      </w:r>
+      <w:r>
+        <w:rPr>
+          <w:rFonts w:ascii="Consolas" w:hAnsi="Consolas" w:cs="Consolas"/>
+        </w:rPr>
+        <w:t>)</w:t>
+      </w:r>
+      <w:r>
+        <w:rPr>
+          <w:rFonts w:ascii="Consolas" w:hAnsi="Consolas" w:cs="Consolas"/>
+        </w:rPr>
+        <w:t>]</w:t>
       </w:r>
       <w:r>
         <w:t>Title[</w:t>
@@ -80,6 +110,7 @@
       <w:r>
         <w:rPr>
           <w:rFonts w:ascii="Consolas" w:hAnsi="Consolas" w:cs="Consolas"/>
+          <w:b/>
         </w:rPr>
         <w:t>bold</w:t>
       </w:r>
@@ -93,6 +124,26 @@
         <w:t>green</w:t>
       </w:r>
       <w:r>
+        <w:rPr>
+          <w:rFonts w:ascii="Consolas" w:hAnsi="Consolas" w:cs="Consolas"/>
+        </w:rPr>
+        <w:t>(</w:t>
+      </w:r>
+      <w:r>
+        <w:rPr>
+          <w:rFonts w:ascii="Consolas" w:hAnsi="Consolas" w:cs="Consolas"/>
+          <w:b/>
+          <w:color w:val="00B050"/>
+        </w:rPr>
+        <w:t>00FF00</w:t>
+      </w:r>
+      <w:r>
+        <w:rPr>
+          <w:rFonts w:ascii="Consolas" w:hAnsi="Consolas" w:cs="Consolas"/>
+        </w:rPr>
+        <w:t>)</w:t>
+      </w:r>
+      <w:r>
         <w:t>]Title[</w:t>
       </w:r>
       <w:r>
@@ -123,6 +174,25 @@
         <w:t>red</w:t>
       </w:r>
       <w:r>
+        <w:rPr>
+          <w:rFonts w:ascii="Consolas" w:hAnsi="Consolas" w:cs="Consolas"/>
+        </w:rPr>
+        <w:t>(</w:t>
+      </w:r>
+      <w:r>
+        <w:rPr>
+          <w:rFonts w:ascii="Consolas" w:hAnsi="Consolas" w:cs="Consolas"/>
+          <w:color w:val="FF0000"/>
+        </w:rPr>
+        <w:t>880000</w:t>
+      </w:r>
+      <w:r>
+        <w:rPr>
+          <w:rFonts w:ascii="Consolas" w:hAnsi="Consolas" w:cs="Consolas"/>
+        </w:rPr>
+        <w:t>)</w:t>
+      </w:r>
+      <w:r>
         <w:t>]Title[</w:t>
       </w:r>
       <w:r>
@@ -149,6 +219,7 @@
       <w:r>
         <w:rPr>
           <w:rFonts w:ascii="Consolas" w:hAnsi="Consolas" w:cs="Consolas"/>
+          <w:b/>
         </w:rPr>
         <w:t>bold</w:t>
       </w:r>
@@ -162,6 +233,26 @@
         <w:t>red</w:t>
       </w:r>
       <w:r>
+        <w:rPr>
+          <w:rFonts w:ascii="Consolas" w:hAnsi="Consolas" w:cs="Consolas"/>
+        </w:rPr>
+        <w:t>(</w:t>
+      </w:r>
+      <w:r>
+        <w:rPr>
+          <w:rFonts w:ascii="Consolas" w:hAnsi="Consolas" w:cs="Consolas"/>
+          <w:b/>
+          <w:color w:val="FF0000"/>
+        </w:rPr>
+        <w:t>FF0000</w:t>
+      </w:r>
+      <w:r>
+        <w:rPr>
+          <w:rFonts w:ascii="Consolas" w:hAnsi="Consolas" w:cs="Consolas"/>
+        </w:rPr>
+        <w:t>)</w:t>
+      </w:r>
+      <w:r>
         <w:t>]Title[</w:t>
       </w:r>
       <w:r>
@@ -172,605 +263,683 @@
       </w:r>
       <w:r>
         <w:t>]</w:t>
-      </w:r>
-    </w:p>
-    <w:p>
-      <w:pPr>
-        <w:pStyle w:val="ListParagraph"/>
-        <w:numPr>
-          <w:ilvl w:val="1"/>
-          <w:numId w:val="11"/>
-        </w:numPr>
-      </w:pPr>
-      <w:r>
-        <w:t>Titles should use Title Case.</w:t>
-      </w:r>
-    </w:p>
-    <w:p>
-      <w:pPr>
-        <w:pStyle w:val="ListParagraph"/>
-        <w:numPr>
-          <w:ilvl w:val="0"/>
-          <w:numId w:val="11"/>
-        </w:numPr>
-      </w:pPr>
-      <w:r>
-        <w:t>Descriptions</w:t>
-      </w:r>
-    </w:p>
-    <w:p>
-      <w:pPr>
-        <w:pStyle w:val="ListParagraph"/>
-        <w:numPr>
-          <w:ilvl w:val="1"/>
-          <w:numId w:val="11"/>
-        </w:numPr>
-      </w:pPr>
-      <w:r>
-        <w:t>Should include a minimum of 1 paragraph defined as having:</w:t>
-      </w:r>
-    </w:p>
-    <w:p>
-      <w:pPr>
-        <w:pStyle w:val="ListParagraph"/>
-        <w:numPr>
-          <w:ilvl w:val="2"/>
-          <w:numId w:val="11"/>
-        </w:numPr>
-      </w:pPr>
-      <w:r>
-        <w:t>2-4 complete sentences.</w:t>
-      </w:r>
-    </w:p>
-    <w:p>
-      <w:pPr>
-        <w:pStyle w:val="ListParagraph"/>
-        <w:numPr>
-          <w:ilvl w:val="2"/>
-          <w:numId w:val="11"/>
-        </w:numPr>
-      </w:pPr>
-      <w:r>
-        <w:t>Proper grammar and spelling</w:t>
-      </w:r>
-    </w:p>
-    <w:p>
-      <w:pPr>
-        <w:pStyle w:val="ListParagraph"/>
-        <w:numPr>
-          <w:ilvl w:val="2"/>
-          <w:numId w:val="11"/>
-        </w:numPr>
-      </w:pPr>
-      <w:r>
-        <w:t>Descriptive, “</w:t>
-      </w:r>
-      <w:r>
-        <w:t>sensory</w:t>
-      </w:r>
-      <w:r>
-        <w:t>” language</w:t>
-      </w:r>
-    </w:p>
-    <w:p>
-      <w:pPr>
-        <w:pStyle w:val="ListParagraph"/>
-        <w:numPr>
-          <w:ilvl w:val="1"/>
-          <w:numId w:val="11"/>
-        </w:numPr>
-      </w:pPr>
-      <w:r>
-        <w:t>Should be done using the default color.</w:t>
-      </w:r>
-    </w:p>
-    <w:p>
-      <w:pPr>
-        <w:pStyle w:val="ListParagraph"/>
-        <w:numPr>
-          <w:ilvl w:val="0"/>
-          <w:numId w:val="11"/>
-        </w:numPr>
-      </w:pPr>
-      <w:r>
-        <w:t>Exits &amp; Entrances</w:t>
-      </w:r>
-    </w:p>
-    <w:p>
-      <w:pPr>
-        <w:pStyle w:val="ListParagraph"/>
-        <w:numPr>
-          <w:ilvl w:val="1"/>
-          <w:numId w:val="11"/>
-        </w:numPr>
-      </w:pPr>
-      <w:r>
-        <w:t>Exit names should all be done in lowercase.</w:t>
-      </w:r>
-    </w:p>
-    <w:p>
-      <w:pPr>
-        <w:pStyle w:val="ListParagraph"/>
-        <w:numPr>
-          <w:ilvl w:val="1"/>
-          <w:numId w:val="11"/>
-        </w:numPr>
-      </w:pPr>
-      <w:r>
-        <w:t>Exit names should be the full direction name, with the abbreviation, if any, following.</w:t>
-      </w:r>
-    </w:p>
-    <w:p>
-      <w:pPr>
-        <w:pStyle w:val="ListParagraph"/>
-        <w:numPr>
-          <w:ilvl w:val="1"/>
-          <w:numId w:val="11"/>
-        </w:numPr>
-      </w:pPr>
-      <w:r>
-        <w:t>Create standard exits in pairs</w:t>
-      </w:r>
-    </w:p>
-    <w:p>
-      <w:pPr>
-        <w:pStyle w:val="ListParagraph"/>
-        <w:numPr>
-          <w:ilvl w:val="2"/>
-          <w:numId w:val="11"/>
-        </w:numPr>
-      </w:pPr>
-      <w:r>
-        <w:t xml:space="preserve">New exit </w:t>
-      </w:r>
-    </w:p>
-    <w:p>
-      <w:pPr>
-        <w:pStyle w:val="ListParagraph"/>
-        <w:numPr>
-          <w:ilvl w:val="2"/>
-          <w:numId w:val="11"/>
-        </w:numPr>
-      </w:pPr>
-      <w:r>
-        <w:t>R</w:t>
-      </w:r>
-      <w:r>
-        <w:t>eturn exit in target room</w:t>
-      </w:r>
-    </w:p>
-    <w:p>
-      <w:pPr>
-        <w:pStyle w:val="ListParagraph"/>
-        <w:numPr>
-          <w:ilvl w:val="2"/>
-          <w:numId w:val="11"/>
-        </w:numPr>
-      </w:pPr>
-      <w:r>
-        <w:t xml:space="preserve">Example: @dig </w:t>
-      </w:r>
-      <w:proofErr w:type="spellStart"/>
-      <w:r>
-        <w:t>north,n|south,s</w:t>
-      </w:r>
-      <w:proofErr w:type="spellEnd"/>
-      <w:r>
-        <w:t xml:space="preserve"> to New Room</w:t>
-      </w:r>
-    </w:p>
-    <w:p>
-      <w:pPr>
-        <w:pStyle w:val="ListParagraph"/>
-        <w:numPr>
-          <w:ilvl w:val="1"/>
-          <w:numId w:val="11"/>
-        </w:numPr>
-      </w:pPr>
-      <w:r>
-        <w:t>Cardinal directions have required and reserved shortcuts.</w:t>
-      </w:r>
-    </w:p>
-    <w:p>
-      <w:pPr>
-        <w:pStyle w:val="ListParagraph"/>
-        <w:numPr>
-          <w:ilvl w:val="2"/>
-          <w:numId w:val="11"/>
-        </w:numPr>
-      </w:pPr>
-      <w:r>
-        <w:t>north, n</w:t>
-      </w:r>
-    </w:p>
-    <w:p>
-      <w:pPr>
-        <w:pStyle w:val="ListParagraph"/>
-        <w:numPr>
-          <w:ilvl w:val="2"/>
-          <w:numId w:val="11"/>
-        </w:numPr>
-      </w:pPr>
-      <w:r>
-        <w:t>south, s</w:t>
-      </w:r>
-    </w:p>
-    <w:p>
-      <w:pPr>
-        <w:pStyle w:val="ListParagraph"/>
-        <w:numPr>
-          <w:ilvl w:val="2"/>
-          <w:numId w:val="11"/>
-        </w:numPr>
-      </w:pPr>
-      <w:r>
-        <w:t>west, w</w:t>
-      </w:r>
-    </w:p>
-    <w:p>
-      <w:pPr>
-        <w:pStyle w:val="ListParagraph"/>
-        <w:numPr>
-          <w:ilvl w:val="2"/>
-          <w:numId w:val="11"/>
-        </w:numPr>
-      </w:pPr>
-      <w:r>
-        <w:t>east, e</w:t>
-      </w:r>
-    </w:p>
-    <w:p>
-      <w:pPr>
-        <w:pStyle w:val="ListParagraph"/>
-        <w:numPr>
-          <w:ilvl w:val="2"/>
-          <w:numId w:val="11"/>
-        </w:numPr>
-      </w:pPr>
-      <w:r>
-        <w:t xml:space="preserve">northwest, </w:t>
-      </w:r>
-      <w:proofErr w:type="spellStart"/>
-      <w:r>
-        <w:t>nw</w:t>
-      </w:r>
-      <w:proofErr w:type="spellEnd"/>
-    </w:p>
-    <w:p>
-      <w:pPr>
-        <w:pStyle w:val="ListParagraph"/>
-        <w:numPr>
-          <w:ilvl w:val="2"/>
-          <w:numId w:val="11"/>
-        </w:numPr>
-      </w:pPr>
-      <w:r>
-        <w:t>northeast, ne</w:t>
-      </w:r>
-    </w:p>
-    <w:p>
-      <w:pPr>
-        <w:pStyle w:val="ListParagraph"/>
-        <w:numPr>
-          <w:ilvl w:val="2"/>
-          <w:numId w:val="11"/>
-        </w:numPr>
-      </w:pPr>
-      <w:r>
-        <w:t xml:space="preserve">southwest, </w:t>
-      </w:r>
-      <w:proofErr w:type="spellStart"/>
-      <w:r>
-        <w:t>sw</w:t>
-      </w:r>
-      <w:proofErr w:type="spellEnd"/>
-    </w:p>
-    <w:p>
-      <w:pPr>
-        <w:pStyle w:val="ListParagraph"/>
-        <w:numPr>
-          <w:ilvl w:val="2"/>
-          <w:numId w:val="11"/>
-        </w:numPr>
-      </w:pPr>
-      <w:r>
-        <w:t>southeast, se</w:t>
-      </w:r>
-    </w:p>
-    <w:p>
-      <w:pPr>
-        <w:pStyle w:val="ListParagraph"/>
-        <w:numPr>
-          <w:ilvl w:val="1"/>
-          <w:numId w:val="11"/>
-        </w:numPr>
-      </w:pPr>
-      <w:r>
-        <w:t>Some other directions have required and reserved shortcuts.</w:t>
-      </w:r>
-    </w:p>
-    <w:p>
-      <w:pPr>
-        <w:pStyle w:val="ListParagraph"/>
-        <w:numPr>
-          <w:ilvl w:val="2"/>
-          <w:numId w:val="11"/>
-        </w:numPr>
-      </w:pPr>
-      <w:r>
-        <w:t>up, u</w:t>
-      </w:r>
-    </w:p>
-    <w:p>
-      <w:pPr>
-        <w:pStyle w:val="ListParagraph"/>
-        <w:numPr>
-          <w:ilvl w:val="2"/>
-          <w:numId w:val="11"/>
-        </w:numPr>
-      </w:pPr>
-      <w:r>
-        <w:t>down, d</w:t>
-      </w:r>
-    </w:p>
-    <w:p>
-      <w:pPr>
-        <w:pStyle w:val="ListParagraph"/>
-        <w:numPr>
-          <w:ilvl w:val="2"/>
-          <w:numId w:val="11"/>
-        </w:numPr>
-      </w:pPr>
-      <w:r>
-        <w:t xml:space="preserve">in, </w:t>
-      </w:r>
-      <w:proofErr w:type="spellStart"/>
-      <w:r>
-        <w:t>i</w:t>
-      </w:r>
-      <w:proofErr w:type="spellEnd"/>
-    </w:p>
-    <w:p>
-      <w:pPr>
-        <w:pStyle w:val="ListParagraph"/>
-        <w:numPr>
-          <w:ilvl w:val="2"/>
-          <w:numId w:val="11"/>
-        </w:numPr>
-      </w:pPr>
-      <w:r>
-        <w:t>out, o</w:t>
-      </w:r>
-    </w:p>
-    <w:p>
-      <w:pPr>
-        <w:pStyle w:val="ListParagraph"/>
-        <w:numPr>
-          <w:ilvl w:val="2"/>
-          <w:numId w:val="11"/>
-        </w:numPr>
-      </w:pPr>
-      <w:r>
-        <w:t>enter, en</w:t>
-      </w:r>
-    </w:p>
-    <w:p>
-      <w:pPr>
-        <w:pStyle w:val="ListParagraph"/>
-        <w:numPr>
-          <w:ilvl w:val="2"/>
-          <w:numId w:val="11"/>
-        </w:numPr>
-      </w:pPr>
-      <w:r>
-        <w:t>exit, ex</w:t>
-      </w:r>
-    </w:p>
-    <w:p>
-      <w:pPr>
-        <w:pStyle w:val="ListParagraph"/>
-        <w:numPr>
-          <w:ilvl w:val="0"/>
-          <w:numId w:val="11"/>
-        </w:numPr>
-      </w:pPr>
-      <w:r>
-        <w:lastRenderedPageBreak/>
-        <w:t>SUGGEST: “messages” and actions should be colored differently than the default format. Which color?</w:t>
-      </w:r>
-      <w:r>
-        <w:t xml:space="preserve"> </w:t>
-      </w:r>
-      <w:r>
-        <w:rPr>
-          <w:color w:val="FF0000"/>
-        </w:rPr>
-        <w:t>[CYAN]</w:t>
-      </w:r>
-      <w:r>
-        <w:t xml:space="preserve"> SUGGESTED</w:t>
-      </w:r>
-    </w:p>
-    <w:p>
-      <w:pPr>
-        <w:pStyle w:val="ListParagraph"/>
-        <w:numPr>
-          <w:ilvl w:val="0"/>
-          <w:numId w:val="11"/>
-        </w:numPr>
-      </w:pPr>
-      <w:r>
-        <w:t>Program Files</w:t>
-      </w:r>
-    </w:p>
-    <w:p>
-      <w:pPr>
-        <w:pStyle w:val="ListParagraph"/>
-        <w:numPr>
-          <w:ilvl w:val="1"/>
-          <w:numId w:val="11"/>
-        </w:numPr>
-      </w:pPr>
-      <w:r>
-        <w:t>Each “room” (location)  has its’ own source file</w:t>
-      </w:r>
-    </w:p>
-    <w:p>
-      <w:pPr>
-        <w:pStyle w:val="ListParagraph"/>
-        <w:numPr>
-          <w:ilvl w:val="1"/>
-          <w:numId w:val="11"/>
-        </w:numPr>
-      </w:pPr>
-      <w:r>
-        <w:t>Each NPC (non-playing character has its’ own source file</w:t>
-      </w:r>
-    </w:p>
-    <w:p>
-      <w:pPr>
-        <w:pStyle w:val="ListParagraph"/>
-        <w:numPr>
-          <w:ilvl w:val="1"/>
-          <w:numId w:val="11"/>
-        </w:numPr>
-      </w:pPr>
-      <w:r>
-        <w:t>Files appropriately commented (Document Internally)</w:t>
-      </w:r>
-      <w:r>
-        <w:t xml:space="preserve"> in plain English</w:t>
-      </w:r>
-    </w:p>
-    <w:p>
-      <w:pPr>
-        <w:pStyle w:val="ListParagraph"/>
-        <w:numPr>
-          <w:ilvl w:val="2"/>
-          <w:numId w:val="11"/>
-        </w:numPr>
-      </w:pPr>
-      <w:r>
-        <w:t>Program headers</w:t>
-      </w:r>
-    </w:p>
-    <w:p>
-      <w:pPr>
-        <w:pStyle w:val="ListParagraph"/>
-        <w:numPr>
-          <w:ilvl w:val="2"/>
-          <w:numId w:val="11"/>
-        </w:numPr>
-      </w:pPr>
-      <w:r>
-        <w:t>Paragraphs</w:t>
-      </w:r>
-    </w:p>
-    <w:p>
-      <w:pPr>
-        <w:pStyle w:val="ListParagraph"/>
-        <w:numPr>
-          <w:ilvl w:val="2"/>
-          <w:numId w:val="11"/>
-        </w:numPr>
-      </w:pPr>
-      <w:r>
-        <w:t>Individual lines of code</w:t>
-      </w:r>
-    </w:p>
-    <w:p>
-      <w:pPr>
-        <w:pStyle w:val="ListParagraph"/>
-        <w:numPr>
-          <w:ilvl w:val="2"/>
-          <w:numId w:val="11"/>
-        </w:numPr>
-      </w:pPr>
-      <w:r>
-        <w:t xml:space="preserve">“Date:     Change:   Initials:”      </w:t>
-      </w:r>
-      <w:proofErr w:type="spellStart"/>
-      <w:r>
-        <w:t>ie</w:t>
-      </w:r>
-      <w:proofErr w:type="spellEnd"/>
-      <w:r>
-        <w:t>. 12/17/2014 Programming Standards Update LS</w:t>
-      </w:r>
-    </w:p>
-    <w:p>
-      <w:pPr>
-        <w:pStyle w:val="ListParagraph"/>
-        <w:numPr>
-          <w:ilvl w:val="1"/>
-          <w:numId w:val="11"/>
-        </w:numPr>
-      </w:pPr>
-      <w:r>
-        <w:t>Functions</w:t>
-      </w:r>
-    </w:p>
-    <w:p>
-      <w:pPr>
-        <w:pStyle w:val="ListParagraph"/>
-        <w:numPr>
-          <w:ilvl w:val="2"/>
-          <w:numId w:val="11"/>
-        </w:numPr>
-      </w:pPr>
-      <w:r>
-        <w:t>Names must be descriptive</w:t>
-      </w:r>
-    </w:p>
-    <w:p>
-      <w:pPr>
-        <w:pStyle w:val="ListParagraph"/>
-        <w:numPr>
-          <w:ilvl w:val="2"/>
-          <w:numId w:val="11"/>
-        </w:numPr>
-      </w:pPr>
-      <w:r>
-        <w:t>Length: perform 1 task</w:t>
-      </w:r>
-    </w:p>
-    <w:p>
-      <w:pPr>
-        <w:pStyle w:val="ListParagraph"/>
-        <w:numPr>
-          <w:ilvl w:val="2"/>
-          <w:numId w:val="11"/>
-        </w:numPr>
-      </w:pPr>
-      <w:r>
-        <w:t>Each line indented 1 tab</w:t>
-      </w:r>
-    </w:p>
-    <w:p>
-      <w:pPr>
-        <w:pStyle w:val="ListParagraph"/>
-        <w:numPr>
-          <w:ilvl w:val="0"/>
-          <w:numId w:val="11"/>
-        </w:numPr>
-      </w:pPr>
-      <w:r>
-        <w:t>New objects</w:t>
-      </w:r>
-    </w:p>
-    <w:p>
-      <w:pPr>
-        <w:pStyle w:val="ListParagraph"/>
-        <w:numPr>
-          <w:ilvl w:val="1"/>
-          <w:numId w:val="11"/>
-        </w:numPr>
-      </w:pPr>
-      <w:r>
-        <w:t>All objects must have a completed and approved Design Specification form</w:t>
       </w:r>
       <w:bookmarkStart w:id="0" w:name="_GoBack"/>
       <w:bookmarkEnd w:id="0"/>
+    </w:p>
+    <w:p>
+      <w:pPr>
+        <w:pStyle w:val="ListParagraph"/>
+        <w:numPr>
+          <w:ilvl w:val="1"/>
+          <w:numId w:val="11"/>
+        </w:numPr>
+      </w:pPr>
+      <w:r>
+        <w:t>Titles should use Title Case.</w:t>
+      </w:r>
+    </w:p>
+    <w:p>
+      <w:pPr>
+        <w:pStyle w:val="ListParagraph"/>
+        <w:numPr>
+          <w:ilvl w:val="0"/>
+          <w:numId w:val="11"/>
+        </w:numPr>
+      </w:pPr>
+      <w:r>
+        <w:t>Descriptions</w:t>
+      </w:r>
+    </w:p>
+    <w:p>
+      <w:pPr>
+        <w:pStyle w:val="ListParagraph"/>
+        <w:numPr>
+          <w:ilvl w:val="1"/>
+          <w:numId w:val="11"/>
+        </w:numPr>
+      </w:pPr>
+      <w:r>
+        <w:t>Should include a minimum of 1 paragraph defined as having:</w:t>
+      </w:r>
+    </w:p>
+    <w:p>
+      <w:pPr>
+        <w:pStyle w:val="ListParagraph"/>
+        <w:numPr>
+          <w:ilvl w:val="2"/>
+          <w:numId w:val="11"/>
+        </w:numPr>
+      </w:pPr>
+      <w:r>
+        <w:t>2-4 complete sentences.</w:t>
+      </w:r>
+    </w:p>
+    <w:p>
+      <w:pPr>
+        <w:pStyle w:val="ListParagraph"/>
+        <w:numPr>
+          <w:ilvl w:val="2"/>
+          <w:numId w:val="11"/>
+        </w:numPr>
+      </w:pPr>
+      <w:r>
+        <w:t>Proper grammar and spelling</w:t>
+      </w:r>
+    </w:p>
+    <w:p>
+      <w:pPr>
+        <w:pStyle w:val="ListParagraph"/>
+        <w:numPr>
+          <w:ilvl w:val="2"/>
+          <w:numId w:val="11"/>
+        </w:numPr>
+      </w:pPr>
+      <w:r>
+        <w:t>Descriptive, “</w:t>
+      </w:r>
+      <w:r>
+        <w:t>sensory</w:t>
+      </w:r>
+      <w:r>
+        <w:t>” language</w:t>
+      </w:r>
+    </w:p>
+    <w:p>
+      <w:pPr>
+        <w:pStyle w:val="ListParagraph"/>
+        <w:numPr>
+          <w:ilvl w:val="1"/>
+          <w:numId w:val="11"/>
+        </w:numPr>
+      </w:pPr>
+      <w:r>
+        <w:t>Should be done using the default color.</w:t>
+      </w:r>
+    </w:p>
+    <w:p>
+      <w:pPr>
+        <w:pStyle w:val="ListParagraph"/>
+        <w:numPr>
+          <w:ilvl w:val="0"/>
+          <w:numId w:val="11"/>
+        </w:numPr>
+      </w:pPr>
+      <w:r>
+        <w:t>Exits &amp; Entrances</w:t>
+      </w:r>
+    </w:p>
+    <w:p>
+      <w:pPr>
+        <w:pStyle w:val="ListParagraph"/>
+        <w:numPr>
+          <w:ilvl w:val="1"/>
+          <w:numId w:val="11"/>
+        </w:numPr>
+      </w:pPr>
+      <w:r>
+        <w:t>Exit names should all be done in lowercase.</w:t>
+      </w:r>
+    </w:p>
+    <w:p>
+      <w:pPr>
+        <w:pStyle w:val="ListParagraph"/>
+        <w:numPr>
+          <w:ilvl w:val="1"/>
+          <w:numId w:val="11"/>
+        </w:numPr>
+      </w:pPr>
+      <w:r>
+        <w:t>Exit names should be the full direction name, with the abbreviation, if any, following.</w:t>
+      </w:r>
+    </w:p>
+    <w:p>
+      <w:pPr>
+        <w:pStyle w:val="ListParagraph"/>
+        <w:numPr>
+          <w:ilvl w:val="1"/>
+          <w:numId w:val="11"/>
+        </w:numPr>
+      </w:pPr>
+      <w:r>
+        <w:t>Create standard exits in pairs</w:t>
+      </w:r>
+    </w:p>
+    <w:p>
+      <w:pPr>
+        <w:pStyle w:val="ListParagraph"/>
+        <w:numPr>
+          <w:ilvl w:val="2"/>
+          <w:numId w:val="11"/>
+        </w:numPr>
+      </w:pPr>
+      <w:r>
+        <w:t xml:space="preserve">New exit </w:t>
+      </w:r>
+    </w:p>
+    <w:p>
+      <w:pPr>
+        <w:pStyle w:val="ListParagraph"/>
+        <w:numPr>
+          <w:ilvl w:val="2"/>
+          <w:numId w:val="11"/>
+        </w:numPr>
+      </w:pPr>
+      <w:r>
+        <w:t>R</w:t>
+      </w:r>
+      <w:r>
+        <w:t>eturn exit in target room</w:t>
+      </w:r>
+    </w:p>
+    <w:p>
+      <w:pPr>
+        <w:pStyle w:val="ListParagraph"/>
+        <w:numPr>
+          <w:ilvl w:val="2"/>
+          <w:numId w:val="11"/>
+        </w:numPr>
+      </w:pPr>
+      <w:r>
+        <w:t xml:space="preserve">Example: @dig </w:t>
+      </w:r>
+      <w:proofErr w:type="spellStart"/>
+      <w:r>
+        <w:t>north,n|south,s</w:t>
+      </w:r>
+      <w:proofErr w:type="spellEnd"/>
+      <w:r>
+        <w:t xml:space="preserve"> to New Room</w:t>
+      </w:r>
+    </w:p>
+    <w:p>
+      <w:pPr>
+        <w:pStyle w:val="ListParagraph"/>
+        <w:numPr>
+          <w:ilvl w:val="1"/>
+          <w:numId w:val="11"/>
+        </w:numPr>
+      </w:pPr>
+      <w:r>
+        <w:t>Cardinal directions have required and reserved shortcuts.</w:t>
+      </w:r>
+    </w:p>
+    <w:p>
+      <w:pPr>
+        <w:pStyle w:val="ListParagraph"/>
+        <w:numPr>
+          <w:ilvl w:val="2"/>
+          <w:numId w:val="11"/>
+        </w:numPr>
+      </w:pPr>
+      <w:r>
+        <w:t>north, n</w:t>
+      </w:r>
+    </w:p>
+    <w:p>
+      <w:pPr>
+        <w:pStyle w:val="ListParagraph"/>
+        <w:numPr>
+          <w:ilvl w:val="2"/>
+          <w:numId w:val="11"/>
+        </w:numPr>
+      </w:pPr>
+      <w:r>
+        <w:t>south, s</w:t>
+      </w:r>
+    </w:p>
+    <w:p>
+      <w:pPr>
+        <w:pStyle w:val="ListParagraph"/>
+        <w:numPr>
+          <w:ilvl w:val="2"/>
+          <w:numId w:val="11"/>
+        </w:numPr>
+      </w:pPr>
+      <w:r>
+        <w:t>west, w</w:t>
+      </w:r>
+    </w:p>
+    <w:p>
+      <w:pPr>
+        <w:pStyle w:val="ListParagraph"/>
+        <w:numPr>
+          <w:ilvl w:val="2"/>
+          <w:numId w:val="11"/>
+        </w:numPr>
+      </w:pPr>
+      <w:r>
+        <w:t>east, e</w:t>
+      </w:r>
+    </w:p>
+    <w:p>
+      <w:pPr>
+        <w:pStyle w:val="ListParagraph"/>
+        <w:numPr>
+          <w:ilvl w:val="2"/>
+          <w:numId w:val="11"/>
+        </w:numPr>
+      </w:pPr>
+      <w:r>
+        <w:t xml:space="preserve">northwest, </w:t>
+      </w:r>
+      <w:proofErr w:type="spellStart"/>
+      <w:r>
+        <w:t>nw</w:t>
+      </w:r>
+      <w:proofErr w:type="spellEnd"/>
+    </w:p>
+    <w:p>
+      <w:pPr>
+        <w:pStyle w:val="ListParagraph"/>
+        <w:numPr>
+          <w:ilvl w:val="2"/>
+          <w:numId w:val="11"/>
+        </w:numPr>
+      </w:pPr>
+      <w:r>
+        <w:t>northeast, ne</w:t>
+      </w:r>
+    </w:p>
+    <w:p>
+      <w:pPr>
+        <w:pStyle w:val="ListParagraph"/>
+        <w:numPr>
+          <w:ilvl w:val="2"/>
+          <w:numId w:val="11"/>
+        </w:numPr>
+      </w:pPr>
+      <w:r>
+        <w:t xml:space="preserve">southwest, </w:t>
+      </w:r>
+      <w:proofErr w:type="spellStart"/>
+      <w:r>
+        <w:t>sw</w:t>
+      </w:r>
+      <w:proofErr w:type="spellEnd"/>
+    </w:p>
+    <w:p>
+      <w:pPr>
+        <w:pStyle w:val="ListParagraph"/>
+        <w:numPr>
+          <w:ilvl w:val="2"/>
+          <w:numId w:val="11"/>
+        </w:numPr>
+      </w:pPr>
+      <w:r>
+        <w:t>southeast, se</w:t>
+      </w:r>
+    </w:p>
+    <w:p>
+      <w:pPr>
+        <w:pStyle w:val="ListParagraph"/>
+        <w:numPr>
+          <w:ilvl w:val="1"/>
+          <w:numId w:val="11"/>
+        </w:numPr>
+      </w:pPr>
+      <w:r>
+        <w:t>Some other directions have required and reserved shortcuts.</w:t>
+      </w:r>
+    </w:p>
+    <w:p>
+      <w:pPr>
+        <w:pStyle w:val="ListParagraph"/>
+        <w:numPr>
+          <w:ilvl w:val="2"/>
+          <w:numId w:val="11"/>
+        </w:numPr>
+      </w:pPr>
+      <w:r>
+        <w:t>up, u</w:t>
+      </w:r>
+    </w:p>
+    <w:p>
+      <w:pPr>
+        <w:pStyle w:val="ListParagraph"/>
+        <w:numPr>
+          <w:ilvl w:val="2"/>
+          <w:numId w:val="11"/>
+        </w:numPr>
+      </w:pPr>
+      <w:r>
+        <w:t>down, d</w:t>
+      </w:r>
+    </w:p>
+    <w:p>
+      <w:pPr>
+        <w:pStyle w:val="ListParagraph"/>
+        <w:numPr>
+          <w:ilvl w:val="2"/>
+          <w:numId w:val="11"/>
+        </w:numPr>
+      </w:pPr>
+      <w:r>
+        <w:t xml:space="preserve">in, </w:t>
+      </w:r>
+      <w:proofErr w:type="spellStart"/>
+      <w:r>
+        <w:t>i</w:t>
+      </w:r>
+      <w:proofErr w:type="spellEnd"/>
+    </w:p>
+    <w:p>
+      <w:pPr>
+        <w:pStyle w:val="ListParagraph"/>
+        <w:numPr>
+          <w:ilvl w:val="2"/>
+          <w:numId w:val="11"/>
+        </w:numPr>
+      </w:pPr>
+      <w:r>
+        <w:lastRenderedPageBreak/>
+        <w:t>out, o</w:t>
+      </w:r>
+    </w:p>
+    <w:p>
+      <w:pPr>
+        <w:pStyle w:val="ListParagraph"/>
+        <w:numPr>
+          <w:ilvl w:val="2"/>
+          <w:numId w:val="11"/>
+        </w:numPr>
+      </w:pPr>
+      <w:r>
+        <w:t>enter, en</w:t>
+      </w:r>
+    </w:p>
+    <w:p>
+      <w:pPr>
+        <w:pStyle w:val="ListParagraph"/>
+        <w:numPr>
+          <w:ilvl w:val="2"/>
+          <w:numId w:val="11"/>
+        </w:numPr>
+      </w:pPr>
+      <w:r>
+        <w:t>exit, ex</w:t>
+      </w:r>
+    </w:p>
+    <w:p>
+      <w:pPr>
+        <w:pStyle w:val="ListParagraph"/>
+        <w:numPr>
+          <w:ilvl w:val="0"/>
+          <w:numId w:val="11"/>
+        </w:numPr>
+      </w:pPr>
+      <w:r>
+        <w:t>SUGGEST: “messages” and actions should be colored differently than the default format. Which color?</w:t>
+      </w:r>
+      <w:r>
+        <w:t xml:space="preserve"> </w:t>
+      </w:r>
+      <w:r>
+        <w:rPr>
+          <w:color w:val="FF0000"/>
+        </w:rPr>
+        <w:t>[CYAN]</w:t>
+      </w:r>
+      <w:r>
+        <w:t xml:space="preserve"> SUGGESTED</w:t>
+      </w:r>
+    </w:p>
+    <w:p>
+      <w:pPr>
+        <w:pStyle w:val="ListParagraph"/>
+        <w:numPr>
+          <w:ilvl w:val="0"/>
+          <w:numId w:val="11"/>
+        </w:numPr>
+      </w:pPr>
+      <w:r>
+        <w:t>Program Files</w:t>
+      </w:r>
+    </w:p>
+    <w:p>
+      <w:pPr>
+        <w:pStyle w:val="ListParagraph"/>
+        <w:numPr>
+          <w:ilvl w:val="1"/>
+          <w:numId w:val="11"/>
+        </w:numPr>
+      </w:pPr>
+      <w:r>
+        <w:t>Each “room” (location)  has its’ own source file</w:t>
+      </w:r>
+    </w:p>
+    <w:p>
+      <w:pPr>
+        <w:pStyle w:val="ListParagraph"/>
+        <w:numPr>
+          <w:ilvl w:val="1"/>
+          <w:numId w:val="11"/>
+        </w:numPr>
+      </w:pPr>
+      <w:r>
+        <w:t>Each NPC (non-playing character has its’ own source file</w:t>
+      </w:r>
+    </w:p>
+    <w:p>
+      <w:pPr>
+        <w:pStyle w:val="ListParagraph"/>
+        <w:numPr>
+          <w:ilvl w:val="1"/>
+          <w:numId w:val="11"/>
+        </w:numPr>
+      </w:pPr>
+      <w:r>
+        <w:t>Files appropriately commented (Document Internally)</w:t>
+      </w:r>
+      <w:r>
+        <w:t xml:space="preserve"> in plain English</w:t>
+      </w:r>
+    </w:p>
+    <w:p>
+      <w:pPr>
+        <w:pStyle w:val="ListParagraph"/>
+        <w:numPr>
+          <w:ilvl w:val="2"/>
+          <w:numId w:val="11"/>
+        </w:numPr>
+      </w:pPr>
+      <w:r>
+        <w:t>Program headers</w:t>
+      </w:r>
+    </w:p>
+    <w:p>
+      <w:pPr>
+        <w:pStyle w:val="ListParagraph"/>
+        <w:numPr>
+          <w:ilvl w:val="2"/>
+          <w:numId w:val="11"/>
+        </w:numPr>
+      </w:pPr>
+      <w:r>
+        <w:t>Paragraphs</w:t>
+      </w:r>
+    </w:p>
+    <w:p>
+      <w:pPr>
+        <w:pStyle w:val="ListParagraph"/>
+        <w:numPr>
+          <w:ilvl w:val="2"/>
+          <w:numId w:val="11"/>
+        </w:numPr>
+      </w:pPr>
+      <w:r>
+        <w:t>Individual lines of code</w:t>
+      </w:r>
+    </w:p>
+    <w:p>
+      <w:pPr>
+        <w:pStyle w:val="ListParagraph"/>
+        <w:numPr>
+          <w:ilvl w:val="2"/>
+          <w:numId w:val="11"/>
+        </w:numPr>
+      </w:pPr>
+      <w:r>
+        <w:t xml:space="preserve">“Date:     Change:   Initials:”      </w:t>
+      </w:r>
+      <w:proofErr w:type="spellStart"/>
+      <w:r>
+        <w:t>ie</w:t>
+      </w:r>
+      <w:proofErr w:type="spellEnd"/>
+      <w:r>
+        <w:t>. 12/17/2014 Programming Standards Update LS</w:t>
+      </w:r>
+    </w:p>
+    <w:p>
+      <w:pPr>
+        <w:pStyle w:val="ListParagraph"/>
+        <w:numPr>
+          <w:ilvl w:val="1"/>
+          <w:numId w:val="11"/>
+        </w:numPr>
+      </w:pPr>
+      <w:r>
+        <w:t>Functions</w:t>
+      </w:r>
+    </w:p>
+    <w:p>
+      <w:pPr>
+        <w:pStyle w:val="ListParagraph"/>
+        <w:numPr>
+          <w:ilvl w:val="2"/>
+          <w:numId w:val="11"/>
+        </w:numPr>
+      </w:pPr>
+      <w:r>
+        <w:t>Names must be descriptive</w:t>
+      </w:r>
+    </w:p>
+    <w:p>
+      <w:pPr>
+        <w:pStyle w:val="ListParagraph"/>
+        <w:numPr>
+          <w:ilvl w:val="2"/>
+          <w:numId w:val="11"/>
+        </w:numPr>
+      </w:pPr>
+      <w:r>
+        <w:t>Length: perform 1 task</w:t>
+      </w:r>
+    </w:p>
+    <w:p>
+      <w:pPr>
+        <w:pStyle w:val="ListParagraph"/>
+        <w:numPr>
+          <w:ilvl w:val="2"/>
+          <w:numId w:val="11"/>
+        </w:numPr>
+      </w:pPr>
+      <w:r>
+        <w:t>Each line indented 1 tab</w:t>
+      </w:r>
+    </w:p>
+    <w:p>
+      <w:pPr>
+        <w:pStyle w:val="ListParagraph"/>
+        <w:numPr>
+          <w:ilvl w:val="0"/>
+          <w:numId w:val="11"/>
+        </w:numPr>
+      </w:pPr>
+      <w:r>
+        <w:t>New objects</w:t>
+      </w:r>
+    </w:p>
+    <w:p>
+      <w:pPr>
+        <w:pStyle w:val="ListParagraph"/>
+        <w:numPr>
+          <w:ilvl w:val="1"/>
+          <w:numId w:val="11"/>
+        </w:numPr>
+      </w:pPr>
+      <w:r>
+        <w:t>All objects must have a completed and approved Design Specification form</w:t>
+      </w:r>
+    </w:p>
+    <w:p>
+      <w:pPr>
+        <w:pStyle w:val="ListParagraph"/>
+        <w:numPr>
+          <w:ilvl w:val="0"/>
+          <w:numId w:val="11"/>
+        </w:numPr>
+      </w:pPr>
+      <w:r>
+        <w:t>Custom Verbs</w:t>
+      </w:r>
+    </w:p>
+    <w:p>
+      <w:pPr>
+        <w:pStyle w:val="ListParagraph"/>
+        <w:numPr>
+          <w:ilvl w:val="1"/>
+          <w:numId w:val="11"/>
+        </w:numPr>
+      </w:pPr>
+      <w:r>
+        <w:t xml:space="preserve">All custom verbs must be contained in </w:t>
+      </w:r>
+      <w:r>
+        <w:rPr>
+          <w:i/>
+        </w:rPr>
+        <w:t>CustomVerbs.t</w:t>
+      </w:r>
+      <w:r>
+        <w:t xml:space="preserve"> file</w:t>
+      </w:r>
+    </w:p>
+    <w:p>
+      <w:pPr>
+        <w:pStyle w:val="ListParagraph"/>
+        <w:numPr>
+          <w:ilvl w:val="0"/>
+          <w:numId w:val="11"/>
+        </w:numPr>
+      </w:pPr>
+      <w:r>
+        <w:t>Books</w:t>
+      </w:r>
+    </w:p>
+    <w:p>
+      <w:pPr>
+        <w:pStyle w:val="ListParagraph"/>
+        <w:numPr>
+          <w:ilvl w:val="1"/>
+          <w:numId w:val="11"/>
+        </w:numPr>
+      </w:pPr>
+      <w:r>
+        <w:t xml:space="preserve">Contained in </w:t>
+      </w:r>
+      <w:r>
+        <w:rPr>
+          <w:i/>
+        </w:rPr>
+        <w:t>Books.t</w:t>
+      </w:r>
+      <w:r>
+        <w:t xml:space="preserve"> file</w:t>
+      </w:r>
+    </w:p>
+    <w:p>
+      <w:pPr>
+        <w:pStyle w:val="ListParagraph"/>
+        <w:numPr>
+          <w:ilvl w:val="1"/>
+          <w:numId w:val="11"/>
+        </w:numPr>
+      </w:pPr>
+      <w:r>
+        <w:t>Type of “book” as defined at beginning of file</w:t>
+      </w:r>
     </w:p>
     <w:p>
       <w:pPr>

</xml_diff>